<commit_message>
Adicionando a Justificativa na Documentação
</commit_message>
<xml_diff>
--- a/Tecnologia da Informação/Documentação Diwine - Grupo 09.docx
+++ b/Tecnologia da Informação/Documentação Diwine - Grupo 09.docx
@@ -2472,7 +2472,29 @@
           <w:szCs w:val="24"/>
           <w:u w:val="single"/>
         </w:rPr>
-        <w:t>(ma.tu.ra.ção) sf.</w:t>
+        <w:t>(</w:t>
+      </w:r>
+      <w:proofErr w:type="spellStart"/>
+      <w:proofErr w:type="gramStart"/>
+      <w:r>
+        <w:rPr>
+          <w:rFonts w:ascii="Arial" w:hAnsi="Arial" w:cs="Arial"/>
+          <w:sz w:val="24"/>
+          <w:szCs w:val="24"/>
+          <w:u w:val="single"/>
+        </w:rPr>
+        <w:t>ma.tu.ra.ção</w:t>
+      </w:r>
+      <w:proofErr w:type="spellEnd"/>
+      <w:proofErr w:type="gramEnd"/>
+      <w:r>
+        <w:rPr>
+          <w:rFonts w:ascii="Arial" w:hAnsi="Arial" w:cs="Arial"/>
+          <w:sz w:val="24"/>
+          <w:szCs w:val="24"/>
+          <w:u w:val="single"/>
+        </w:rPr>
+        <w:t>) sf.</w:t>
       </w:r>
       <w:r>
         <w:rPr>
@@ -2650,7 +2672,25 @@
           <w:sz w:val="24"/>
           <w:szCs w:val="24"/>
         </w:rPr>
-        <w:t>O Brasil cultiva uma variedade de uvas, tanto nativas quanto internacionais, para a produção de vinhos. Entre as variedades internacionais, destacam-se Cabernet Sauvignon, Merlot, Chardonnay e Sauvignon Blanc. As uvas nativas, como a Malbec, a Tannat e a Touriga Nacional, também têm desempenhado um papel importante na produção de vinhos brasileiros.</w:t>
+        <w:t xml:space="preserve">O Brasil cultiva uma variedade de uvas, tanto nativas quanto internacionais, para a produção de vinhos. Entre as variedades internacionais, destacam-se Cabernet Sauvignon, Merlot, Chardonnay e Sauvignon Blanc. As uvas nativas, como a </w:t>
+      </w:r>
+      <w:proofErr w:type="spellStart"/>
+      <w:r>
+        <w:rPr>
+          <w:rFonts w:ascii="Arial" w:hAnsi="Arial" w:cs="Arial"/>
+          <w:sz w:val="24"/>
+          <w:szCs w:val="24"/>
+        </w:rPr>
+        <w:t>Malbec</w:t>
+      </w:r>
+      <w:proofErr w:type="spellEnd"/>
+      <w:r>
+        <w:rPr>
+          <w:rFonts w:ascii="Arial" w:hAnsi="Arial" w:cs="Arial"/>
+          <w:sz w:val="24"/>
+          <w:szCs w:val="24"/>
+        </w:rPr>
+        <w:t>, a Tannat e a Touriga Nacional, também têm desempenhado um papel importante na produção de vinhos brasileiros.</w:t>
       </w:r>
     </w:p>
     <w:p>
@@ -3115,6 +3155,7 @@
         </w:rPr>
         <w:t>Alguns vinhos, como o ‘</w:t>
       </w:r>
+      <w:proofErr w:type="spellStart"/>
       <w:r>
         <w:rPr>
           <w:rFonts w:ascii="Arial" w:hAnsi="Arial" w:cs="Arial"/>
@@ -3123,7 +3164,18 @@
           <w:sz w:val="24"/>
           <w:szCs w:val="24"/>
         </w:rPr>
-        <w:t>Terrunyo Sauvignon Blanc 2019’</w:t>
+        <w:t>Terrunyo</w:t>
+      </w:r>
+      <w:proofErr w:type="spellEnd"/>
+      <w:r>
+        <w:rPr>
+          <w:rFonts w:ascii="Arial" w:hAnsi="Arial" w:cs="Arial"/>
+          <w:i/>
+          <w:iCs/>
+          <w:sz w:val="24"/>
+          <w:szCs w:val="24"/>
+        </w:rPr>
+        <w:t xml:space="preserve"> Sauvignon Blanc 2019’</w:t>
       </w:r>
       <w:r>
         <w:rPr>
@@ -3485,41 +3537,27 @@
     </w:p>
     <w:p>
       <w:pPr>
+        <w:spacing w:line="360" w:lineRule="auto"/>
         <w:ind w:firstLine="708"/>
         <w:rPr>
           <w:rFonts w:ascii="Arial" w:hAnsi="Arial" w:cs="Arial"/>
-        </w:rPr>
-      </w:pPr>
-      <w:r>
-        <w:rPr>
-          <w:rFonts w:ascii="Arial" w:hAnsi="Arial" w:cs="Arial"/>
-        </w:rPr>
-        <w:t>Aumentar o faturamento do produto</w:t>
-      </w:r>
-      <w:r>
-        <w:rPr>
-          <w:rFonts w:ascii="Arial" w:hAnsi="Arial" w:cs="Arial"/>
-        </w:rPr>
-        <w:t xml:space="preserve"> e a qualidade dos vinhos</w:t>
-      </w:r>
-      <w:r>
-        <w:rPr>
-          <w:rFonts w:ascii="Arial" w:hAnsi="Arial" w:cs="Arial"/>
-        </w:rPr>
-        <w:t xml:space="preserve"> em 15% </w:t>
-      </w:r>
-    </w:p>
-    <w:p>
-      <w:pPr>
-        <w:rPr>
-          <w:rFonts w:ascii="Arial" w:hAnsi="Arial" w:cs="Arial"/>
-          <w:sz w:val="24"/>
-          <w:szCs w:val="24"/>
-        </w:rPr>
-      </w:pPr>
-      <w:r>
-        <w:rPr>
-          <w:rFonts w:ascii="Arial" w:hAnsi="Arial" w:cs="Arial"/>
+          <w:sz w:val="24"/>
+          <w:szCs w:val="24"/>
+        </w:rPr>
+      </w:pPr>
+      <w:r>
+        <w:rPr>
+          <w:rFonts w:ascii="Arial" w:hAnsi="Arial" w:cs="Arial"/>
+          <w:sz w:val="24"/>
+          <w:szCs w:val="24"/>
+        </w:rPr>
+        <w:t>Melhorar a precisão do processo para manter uma qualidade consistente dos vinhos e reduzir as perdas e custos até 15%</w:t>
+      </w:r>
+      <w:r>
+        <w:rPr>
+          <w:rFonts w:ascii="Arial" w:hAnsi="Arial" w:cs="Arial"/>
+          <w:sz w:val="24"/>
+          <w:szCs w:val="24"/>
         </w:rPr>
         <w:br w:type="page"/>
       </w:r>
@@ -5236,8 +5274,30 @@
               <w:rPr>
                 <w:rFonts w:ascii="Arial" w:hAnsi="Arial" w:cs="Arial"/>
               </w:rPr>
-              <w:t xml:space="preserve"> vemerlho e amarelo podendo conter variações de sub-tons</w:t>
-            </w:r>
+              <w:t xml:space="preserve"> </w:t>
+            </w:r>
+            <w:proofErr w:type="spellStart"/>
+            <w:r>
+              <w:rPr>
+                <w:rFonts w:ascii="Arial" w:hAnsi="Arial" w:cs="Arial"/>
+              </w:rPr>
+              <w:t>vemerlho</w:t>
+            </w:r>
+            <w:proofErr w:type="spellEnd"/>
+            <w:r>
+              <w:rPr>
+                <w:rFonts w:ascii="Arial" w:hAnsi="Arial" w:cs="Arial"/>
+              </w:rPr>
+              <w:t xml:space="preserve"> e amarelo podendo conter variações de </w:t>
+            </w:r>
+            <w:proofErr w:type="spellStart"/>
+            <w:r>
+              <w:rPr>
+                <w:rFonts w:ascii="Arial" w:hAnsi="Arial" w:cs="Arial"/>
+              </w:rPr>
+              <w:t>sub-tons</w:t>
+            </w:r>
+            <w:proofErr w:type="spellEnd"/>
           </w:p>
         </w:tc>
         <w:tc>
@@ -6534,7 +6594,25 @@
                 <w:sz w:val="20"/>
                 <w:szCs w:val="20"/>
               </w:rPr>
-              <w:t>para a maturação (Tinto, Branco, Rosé, etc.)</w:t>
+              <w:t xml:space="preserve">para a maturação (Tinto, Branco, </w:t>
+            </w:r>
+            <w:proofErr w:type="gramStart"/>
+            <w:r>
+              <w:rPr>
+                <w:rFonts w:ascii="Arial" w:hAnsi="Arial" w:cs="Arial"/>
+                <w:sz w:val="20"/>
+                <w:szCs w:val="20"/>
+              </w:rPr>
+              <w:t>Rosé, etc.</w:t>
+            </w:r>
+            <w:proofErr w:type="gramEnd"/>
+            <w:r>
+              <w:rPr>
+                <w:rFonts w:ascii="Arial" w:hAnsi="Arial" w:cs="Arial"/>
+                <w:sz w:val="20"/>
+                <w:szCs w:val="20"/>
+              </w:rPr>
+              <w:t>)</w:t>
             </w:r>
           </w:p>
         </w:tc>
@@ -7319,7 +7397,25 @@
           <w:sz w:val="24"/>
           <w:szCs w:val="24"/>
         </w:rPr>
-        <w:t>1 Desenvolvedor front-end (30 horas)</w:t>
+        <w:t>1 Desenvolvedor front-</w:t>
+      </w:r>
+      <w:proofErr w:type="spellStart"/>
+      <w:r>
+        <w:rPr>
+          <w:rFonts w:ascii="Arial" w:hAnsi="Arial" w:cs="Arial"/>
+          <w:sz w:val="24"/>
+          <w:szCs w:val="24"/>
+        </w:rPr>
+        <w:t>end</w:t>
+      </w:r>
+      <w:proofErr w:type="spellEnd"/>
+      <w:r>
+        <w:rPr>
+          <w:rFonts w:ascii="Arial" w:hAnsi="Arial" w:cs="Arial"/>
+          <w:sz w:val="24"/>
+          <w:szCs w:val="24"/>
+        </w:rPr>
+        <w:t xml:space="preserve"> (30 horas)</w:t>
       </w:r>
     </w:p>
     <w:p>
@@ -7338,7 +7434,25 @@
           <w:sz w:val="24"/>
           <w:szCs w:val="24"/>
         </w:rPr>
-        <w:t>1 Desenvolvedor back-end (30 horas)</w:t>
+        <w:t xml:space="preserve">1 Desenvolvedor </w:t>
+      </w:r>
+      <w:proofErr w:type="spellStart"/>
+      <w:r>
+        <w:rPr>
+          <w:rFonts w:ascii="Arial" w:hAnsi="Arial" w:cs="Arial"/>
+          <w:sz w:val="24"/>
+          <w:szCs w:val="24"/>
+        </w:rPr>
+        <w:t>back-end</w:t>
+      </w:r>
+      <w:proofErr w:type="spellEnd"/>
+      <w:r>
+        <w:rPr>
+          <w:rFonts w:ascii="Arial" w:hAnsi="Arial" w:cs="Arial"/>
+          <w:sz w:val="24"/>
+          <w:szCs w:val="24"/>
+        </w:rPr>
+        <w:t xml:space="preserve"> (30 horas)</w:t>
       </w:r>
     </w:p>
     <w:p>
@@ -7609,6 +7723,7 @@
         <w:docPartUnique/>
       </w:docPartObj>
     </w:sdtPr>
+    <w:sdtEndPr/>
     <w:sdtContent>
       <w:p>
         <w:pPr>

</xml_diff>